<commit_message>
UI Simplification per PRD v2 Section 13
- Hide left panel training sections (KB, Q&A, Teachings, About Me)
- Consolidate right panel tabs into single row: Live | Settings | Analytics
- Add tab state management for unified navigation
- Update PRD v2 with new Section 13: UI Simplification guidelines

Co-Authored-By: Claude Opus 4.5 <noreply@anthropic.com>
</commit_message>
<xml_diff>
--- a/Mindclone_Social_Agent_PRD_v2.docx
+++ b/Mindclone_Social_Agent_PRD_v2.docx
@@ -4938,6 +4938,1088 @@
       </w:r>
       <w:r>
         <w:t xml:space="preserve"> - Only show count of successful matches if any</w:t>
+      </w:r>
+    </w:p>
+    <w:p>
+      <w:r>
+        <w:br w:type="page"/>
+      </w:r>
+    </w:p>
+    <w:p>
+      <w:pPr>
+        <w:pStyle w:val="Heading1"/>
+      </w:pPr>
+      <w:r>
+        <w:t xml:space="preserve">13. UI Simplification (NEW)</w:t>
+      </w:r>
+    </w:p>
+    <w:p>
+      <w:r>
+        <w:rPr>
+          <w:b/>
+          <w:bCs/>
+        </w:rPr>
+        <w:t xml:space="preserve">The mindclone is the interface. The UI should be minimal and unobtrusive, letting the conversation be the primary experience.</w:t>
+      </w:r>
+    </w:p>
+    <w:p>
+      <w:r>
+        <w:t xml:space="preserve"/>
+      </w:r>
+    </w:p>
+    <w:p>
+      <w:pPr>
+        <w:pStyle w:val="Heading2"/>
+      </w:pPr>
+      <w:r>
+        <w:t xml:space="preserve">13.1 Core Principle: Chat-First Design</w:t>
+      </w:r>
+    </w:p>
+    <w:p>
+      <w:r>
+        <w:t xml:space="preserve">Users should feel like they're talking to a friend, not navigating an app. Every UI element that isn't the chat is a distraction from the core relationship.</w:t>
+      </w:r>
+    </w:p>
+    <w:p>
+      <w:r>
+        <w:t xml:space="preserve"/>
+      </w:r>
+    </w:p>
+    <w:p>
+      <w:pPr>
+        <w:pStyle w:val="Heading2"/>
+      </w:pPr>
+      <w:r>
+        <w:t xml:space="preserve">13.2 Left Panel: Hide Training Sections</w:t>
+      </w:r>
+    </w:p>
+    <w:p>
+      <w:r>
+        <w:rPr>
+          <w:b/>
+          <w:bCs/>
+        </w:rPr>
+        <w:t xml:space="preserve">Problem: </w:t>
+      </w:r>
+      <w:r>
+        <w:t xml:space="preserve">The left panel currently shows Knowledge Base, Q&amp;A Training, Teachings, and About Me sections. These are admin/setup features that clutter the everyday experience.</w:t>
+      </w:r>
+    </w:p>
+    <w:p>
+      <w:r>
+        <w:t xml:space="preserve"/>
+      </w:r>
+    </w:p>
+    <w:p>
+      <w:r>
+        <w:rPr>
+          <w:b/>
+          <w:bCs/>
+        </w:rPr>
+        <w:t xml:space="preserve">Solution: </w:t>
+      </w:r>
+      <w:r>
+        <w:t xml:space="preserve">Hide these sections by default. The mindclone learns from conversation, not from users manually entering data.</w:t>
+      </w:r>
+    </w:p>
+    <w:p>
+      <w:r>
+        <w:t xml:space="preserve"/>
+      </w:r>
+    </w:p>
+    <w:tbl>
+      <w:tblPr>
+        <w:tblW w:type="dxa" w:w="9360"/>
+        <w:tblBorders>
+          <w:top w:val="single" w:color="auto" w:sz="4"/>
+          <w:left w:val="single" w:color="auto" w:sz="4"/>
+          <w:bottom w:val="single" w:color="auto" w:sz="4"/>
+          <w:right w:val="single" w:color="auto" w:sz="4"/>
+          <w:insideH w:val="single" w:color="auto" w:sz="4"/>
+          <w:insideV w:val="single" w:color="auto" w:sz="4"/>
+        </w:tblBorders>
+      </w:tblPr>
+      <w:tblGrid>
+        <w:gridCol w:w="2000"/>
+        <w:gridCol w:w="2000"/>
+        <w:gridCol w:w="2500"/>
+        <w:gridCol w:w="2860"/>
+      </w:tblGrid>
+      <w:tr>
+        <w:tc>
+          <w:tcPr>
+            <w:tcW w:type="dxa" w:w="2000"/>
+            <w:tcBorders>
+              <w:top w:val="single" w:color="CCCCCC" w:sz="1"/>
+              <w:left w:val="single" w:color="CCCCCC" w:sz="1"/>
+              <w:bottom w:val="single" w:color="CCCCCC" w:sz="1"/>
+              <w:right w:val="single" w:color="CCCCCC" w:sz="1"/>
+            </w:tcBorders>
+            <w:shd w:fill="E8E0F0" w:val="clear"/>
+            <w:tcMar>
+              <w:top w:type="dxa" w:w="80"/>
+              <w:left w:type="dxa" w:w="120"/>
+              <w:bottom w:type="dxa" w:w="80"/>
+              <w:right w:type="dxa" w:w="120"/>
+            </w:tcMar>
+          </w:tcPr>
+          <w:p>
+            <w:r>
+              <w:rPr>
+                <w:b/>
+                <w:bCs/>
+              </w:rPr>
+              <w:t xml:space="preserve">Section</w:t>
+            </w:r>
+          </w:p>
+        </w:tc>
+        <w:tc>
+          <w:tcPr>
+            <w:tcW w:type="dxa" w:w="2000"/>
+            <w:tcBorders>
+              <w:top w:val="single" w:color="CCCCCC" w:sz="1"/>
+              <w:left w:val="single" w:color="CCCCCC" w:sz="1"/>
+              <w:bottom w:val="single" w:color="CCCCCC" w:sz="1"/>
+              <w:right w:val="single" w:color="CCCCCC" w:sz="1"/>
+            </w:tcBorders>
+            <w:shd w:fill="E8E0F0" w:val="clear"/>
+            <w:tcMar>
+              <w:top w:type="dxa" w:w="80"/>
+              <w:left w:type="dxa" w:w="120"/>
+              <w:bottom w:type="dxa" w:w="80"/>
+              <w:right w:type="dxa" w:w="120"/>
+            </w:tcMar>
+          </w:tcPr>
+          <w:p>
+            <w:r>
+              <w:rPr>
+                <w:b/>
+                <w:bCs/>
+              </w:rPr>
+              <w:t xml:space="preserve">Current State</w:t>
+            </w:r>
+          </w:p>
+        </w:tc>
+        <w:tc>
+          <w:tcPr>
+            <w:tcW w:type="dxa" w:w="2500"/>
+            <w:tcBorders>
+              <w:top w:val="single" w:color="CCCCCC" w:sz="1"/>
+              <w:left w:val="single" w:color="CCCCCC" w:sz="1"/>
+              <w:bottom w:val="single" w:color="CCCCCC" w:sz="1"/>
+              <w:right w:val="single" w:color="CCCCCC" w:sz="1"/>
+            </w:tcBorders>
+            <w:shd w:fill="E8E0F0" w:val="clear"/>
+            <w:tcMar>
+              <w:top w:type="dxa" w:w="80"/>
+              <w:left w:type="dxa" w:w="120"/>
+              <w:bottom w:type="dxa" w:w="80"/>
+              <w:right w:type="dxa" w:w="120"/>
+            </w:tcMar>
+          </w:tcPr>
+          <w:p>
+            <w:r>
+              <w:rPr>
+                <w:b/>
+                <w:bCs/>
+              </w:rPr>
+              <w:t xml:space="preserve">New State</w:t>
+            </w:r>
+          </w:p>
+        </w:tc>
+        <w:tc>
+          <w:tcPr>
+            <w:tcW w:type="dxa" w:w="2860"/>
+            <w:tcBorders>
+              <w:top w:val="single" w:color="CCCCCC" w:sz="1"/>
+              <w:left w:val="single" w:color="CCCCCC" w:sz="1"/>
+              <w:bottom w:val="single" w:color="CCCCCC" w:sz="1"/>
+              <w:right w:val="single" w:color="CCCCCC" w:sz="1"/>
+            </w:tcBorders>
+            <w:shd w:fill="E8E0F0" w:val="clear"/>
+            <w:tcMar>
+              <w:top w:type="dxa" w:w="80"/>
+              <w:left w:type="dxa" w:w="120"/>
+              <w:bottom w:type="dxa" w:w="80"/>
+              <w:right w:type="dxa" w:w="120"/>
+            </w:tcMar>
+          </w:tcPr>
+          <w:p>
+            <w:r>
+              <w:rPr>
+                <w:b/>
+                <w:bCs/>
+              </w:rPr>
+              <w:t xml:space="preserve">Rationale</w:t>
+            </w:r>
+          </w:p>
+        </w:tc>
+      </w:tr>
+      <w:tr>
+        <w:tc>
+          <w:tcPr>
+            <w:tcW w:type="dxa" w:w="2000"/>
+            <w:tcBorders>
+              <w:top w:val="single" w:color="CCCCCC" w:sz="1"/>
+              <w:left w:val="single" w:color="CCCCCC" w:sz="1"/>
+              <w:bottom w:val="single" w:color="CCCCCC" w:sz="1"/>
+              <w:right w:val="single" w:color="CCCCCC" w:sz="1"/>
+            </w:tcBorders>
+            <w:tcMar>
+              <w:top w:type="dxa" w:w="80"/>
+              <w:left w:type="dxa" w:w="120"/>
+              <w:bottom w:type="dxa" w:w="80"/>
+              <w:right w:type="dxa" w:w="120"/>
+            </w:tcMar>
+          </w:tcPr>
+          <w:p>
+            <w:r>
+              <w:t xml:space="preserve">Knowledge Base</w:t>
+            </w:r>
+          </w:p>
+        </w:tc>
+        <w:tc>
+          <w:tcPr>
+            <w:tcW w:type="dxa" w:w="2000"/>
+            <w:tcBorders>
+              <w:top w:val="single" w:color="CCCCCC" w:sz="1"/>
+              <w:left w:val="single" w:color="CCCCCC" w:sz="1"/>
+              <w:bottom w:val="single" w:color="CCCCCC" w:sz="1"/>
+              <w:right w:val="single" w:color="CCCCCC" w:sz="1"/>
+            </w:tcBorders>
+            <w:tcMar>
+              <w:top w:type="dxa" w:w="80"/>
+              <w:left w:type="dxa" w:w="120"/>
+              <w:bottom w:type="dxa" w:w="80"/>
+              <w:right w:type="dxa" w:w="120"/>
+            </w:tcMar>
+          </w:tcPr>
+          <w:p>
+            <w:r>
+              <w:t xml:space="preserve">Visible</w:t>
+            </w:r>
+          </w:p>
+        </w:tc>
+        <w:tc>
+          <w:tcPr>
+            <w:tcW w:type="dxa" w:w="2500"/>
+            <w:tcBorders>
+              <w:top w:val="single" w:color="CCCCCC" w:sz="1"/>
+              <w:left w:val="single" w:color="CCCCCC" w:sz="1"/>
+              <w:bottom w:val="single" w:color="CCCCCC" w:sz="1"/>
+              <w:right w:val="single" w:color="CCCCCC" w:sz="1"/>
+            </w:tcBorders>
+            <w:tcMar>
+              <w:top w:type="dxa" w:w="80"/>
+              <w:left w:type="dxa" w:w="120"/>
+              <w:bottom w:type="dxa" w:w="80"/>
+              <w:right w:type="dxa" w:w="120"/>
+            </w:tcMar>
+          </w:tcPr>
+          <w:p>
+            <w:r>
+              <w:t xml:space="preserve">Hidden (Admin only)</w:t>
+            </w:r>
+          </w:p>
+        </w:tc>
+        <w:tc>
+          <w:tcPr>
+            <w:tcW w:type="dxa" w:w="2860"/>
+            <w:tcBorders>
+              <w:top w:val="single" w:color="CCCCCC" w:sz="1"/>
+              <w:left w:val="single" w:color="CCCCCC" w:sz="1"/>
+              <w:bottom w:val="single" w:color="CCCCCC" w:sz="1"/>
+              <w:right w:val="single" w:color="CCCCCC" w:sz="1"/>
+            </w:tcBorders>
+            <w:tcMar>
+              <w:top w:type="dxa" w:w="80"/>
+              <w:left w:type="dxa" w:w="120"/>
+              <w:bottom w:type="dxa" w:w="80"/>
+              <w:right w:type="dxa" w:w="120"/>
+            </w:tcMar>
+          </w:tcPr>
+          <w:p>
+            <w:r>
+              <w:t xml:space="preserve">Mindclone learns from chat, not file uploads</w:t>
+            </w:r>
+          </w:p>
+        </w:tc>
+      </w:tr>
+      <w:tr>
+        <w:tc>
+          <w:tcPr>
+            <w:tcW w:type="dxa" w:w="2000"/>
+            <w:tcBorders>
+              <w:top w:val="single" w:color="CCCCCC" w:sz="1"/>
+              <w:left w:val="single" w:color="CCCCCC" w:sz="1"/>
+              <w:bottom w:val="single" w:color="CCCCCC" w:sz="1"/>
+              <w:right w:val="single" w:color="CCCCCC" w:sz="1"/>
+            </w:tcBorders>
+            <w:tcMar>
+              <w:top w:type="dxa" w:w="80"/>
+              <w:left w:type="dxa" w:w="120"/>
+              <w:bottom w:type="dxa" w:w="80"/>
+              <w:right w:type="dxa" w:w="120"/>
+            </w:tcMar>
+          </w:tcPr>
+          <w:p>
+            <w:r>
+              <w:t xml:space="preserve">Q&amp;A Training</w:t>
+            </w:r>
+          </w:p>
+        </w:tc>
+        <w:tc>
+          <w:tcPr>
+            <w:tcW w:type="dxa" w:w="2000"/>
+            <w:tcBorders>
+              <w:top w:val="single" w:color="CCCCCC" w:sz="1"/>
+              <w:left w:val="single" w:color="CCCCCC" w:sz="1"/>
+              <w:bottom w:val="single" w:color="CCCCCC" w:sz="1"/>
+              <w:right w:val="single" w:color="CCCCCC" w:sz="1"/>
+            </w:tcBorders>
+            <w:tcMar>
+              <w:top w:type="dxa" w:w="80"/>
+              <w:left w:type="dxa" w:w="120"/>
+              <w:bottom w:type="dxa" w:w="80"/>
+              <w:right w:type="dxa" w:w="120"/>
+            </w:tcMar>
+          </w:tcPr>
+          <w:p>
+            <w:r>
+              <w:t xml:space="preserve">Visible</w:t>
+            </w:r>
+          </w:p>
+        </w:tc>
+        <w:tc>
+          <w:tcPr>
+            <w:tcW w:type="dxa" w:w="2500"/>
+            <w:tcBorders>
+              <w:top w:val="single" w:color="CCCCCC" w:sz="1"/>
+              <w:left w:val="single" w:color="CCCCCC" w:sz="1"/>
+              <w:bottom w:val="single" w:color="CCCCCC" w:sz="1"/>
+              <w:right w:val="single" w:color="CCCCCC" w:sz="1"/>
+            </w:tcBorders>
+            <w:tcMar>
+              <w:top w:type="dxa" w:w="80"/>
+              <w:left w:type="dxa" w:w="120"/>
+              <w:bottom w:type="dxa" w:w="80"/>
+              <w:right w:type="dxa" w:w="120"/>
+            </w:tcMar>
+          </w:tcPr>
+          <w:p>
+            <w:r>
+              <w:t xml:space="preserve">Hidden (Admin only)</w:t>
+            </w:r>
+          </w:p>
+        </w:tc>
+        <w:tc>
+          <w:tcPr>
+            <w:tcW w:type="dxa" w:w="2860"/>
+            <w:tcBorders>
+              <w:top w:val="single" w:color="CCCCCC" w:sz="1"/>
+              <w:left w:val="single" w:color="CCCCCC" w:sz="1"/>
+              <w:bottom w:val="single" w:color="CCCCCC" w:sz="1"/>
+              <w:right w:val="single" w:color="CCCCCC" w:sz="1"/>
+            </w:tcBorders>
+            <w:tcMar>
+              <w:top w:type="dxa" w:w="80"/>
+              <w:left w:type="dxa" w:w="120"/>
+              <w:bottom w:type="dxa" w:w="80"/>
+              <w:right w:type="dxa" w:w="120"/>
+            </w:tcMar>
+          </w:tcPr>
+          <w:p>
+            <w:r>
+              <w:t xml:space="preserve">Rarely used; confuses new users</w:t>
+            </w:r>
+          </w:p>
+        </w:tc>
+      </w:tr>
+      <w:tr>
+        <w:tc>
+          <w:tcPr>
+            <w:tcW w:type="dxa" w:w="2000"/>
+            <w:tcBorders>
+              <w:top w:val="single" w:color="CCCCCC" w:sz="1"/>
+              <w:left w:val="single" w:color="CCCCCC" w:sz="1"/>
+              <w:bottom w:val="single" w:color="CCCCCC" w:sz="1"/>
+              <w:right w:val="single" w:color="CCCCCC" w:sz="1"/>
+            </w:tcBorders>
+            <w:tcMar>
+              <w:top w:type="dxa" w:w="80"/>
+              <w:left w:type="dxa" w:w="120"/>
+              <w:bottom w:type="dxa" w:w="80"/>
+              <w:right w:type="dxa" w:w="120"/>
+            </w:tcMar>
+          </w:tcPr>
+          <w:p>
+            <w:r>
+              <w:t xml:space="preserve">Teachings</w:t>
+            </w:r>
+          </w:p>
+        </w:tc>
+        <w:tc>
+          <w:tcPr>
+            <w:tcW w:type="dxa" w:w="2000"/>
+            <w:tcBorders>
+              <w:top w:val="single" w:color="CCCCCC" w:sz="1"/>
+              <w:left w:val="single" w:color="CCCCCC" w:sz="1"/>
+              <w:bottom w:val="single" w:color="CCCCCC" w:sz="1"/>
+              <w:right w:val="single" w:color="CCCCCC" w:sz="1"/>
+            </w:tcBorders>
+            <w:tcMar>
+              <w:top w:type="dxa" w:w="80"/>
+              <w:left w:type="dxa" w:w="120"/>
+              <w:bottom w:type="dxa" w:w="80"/>
+              <w:right w:type="dxa" w:w="120"/>
+            </w:tcMar>
+          </w:tcPr>
+          <w:p>
+            <w:r>
+              <w:t xml:space="preserve">Visible</w:t>
+            </w:r>
+          </w:p>
+        </w:tc>
+        <w:tc>
+          <w:tcPr>
+            <w:tcW w:type="dxa" w:w="2500"/>
+            <w:tcBorders>
+              <w:top w:val="single" w:color="CCCCCC" w:sz="1"/>
+              <w:left w:val="single" w:color="CCCCCC" w:sz="1"/>
+              <w:bottom w:val="single" w:color="CCCCCC" w:sz="1"/>
+              <w:right w:val="single" w:color="CCCCCC" w:sz="1"/>
+            </w:tcBorders>
+            <w:tcMar>
+              <w:top w:type="dxa" w:w="80"/>
+              <w:left w:type="dxa" w:w="120"/>
+              <w:bottom w:type="dxa" w:w="80"/>
+              <w:right w:type="dxa" w:w="120"/>
+            </w:tcMar>
+          </w:tcPr>
+          <w:p>
+            <w:r>
+              <w:t xml:space="preserve">Hidden (Admin only)</w:t>
+            </w:r>
+          </w:p>
+        </w:tc>
+        <w:tc>
+          <w:tcPr>
+            <w:tcW w:type="dxa" w:w="2860"/>
+            <w:tcBorders>
+              <w:top w:val="single" w:color="CCCCCC" w:sz="1"/>
+              <w:left w:val="single" w:color="CCCCCC" w:sz="1"/>
+              <w:bottom w:val="single" w:color="CCCCCC" w:sz="1"/>
+              <w:right w:val="single" w:color="CCCCCC" w:sz="1"/>
+            </w:tcBorders>
+            <w:tcMar>
+              <w:top w:type="dxa" w:w="80"/>
+              <w:left w:type="dxa" w:w="120"/>
+              <w:bottom w:type="dxa" w:w="80"/>
+              <w:right w:type="dxa" w:w="120"/>
+            </w:tcMar>
+          </w:tcPr>
+          <w:p>
+            <w:r>
+              <w:t xml:space="preserve">Advanced feature; not needed for daily use</w:t>
+            </w:r>
+          </w:p>
+        </w:tc>
+      </w:tr>
+      <w:tr>
+        <w:tc>
+          <w:tcPr>
+            <w:tcW w:type="dxa" w:w="2000"/>
+            <w:tcBorders>
+              <w:top w:val="single" w:color="CCCCCC" w:sz="1"/>
+              <w:left w:val="single" w:color="CCCCCC" w:sz="1"/>
+              <w:bottom w:val="single" w:color="CCCCCC" w:sz="1"/>
+              <w:right w:val="single" w:color="CCCCCC" w:sz="1"/>
+            </w:tcBorders>
+            <w:tcMar>
+              <w:top w:type="dxa" w:w="80"/>
+              <w:left w:type="dxa" w:w="120"/>
+              <w:bottom w:type="dxa" w:w="80"/>
+              <w:right w:type="dxa" w:w="120"/>
+            </w:tcMar>
+          </w:tcPr>
+          <w:p>
+            <w:r>
+              <w:t xml:space="preserve">About Me</w:t>
+            </w:r>
+          </w:p>
+        </w:tc>
+        <w:tc>
+          <w:tcPr>
+            <w:tcW w:type="dxa" w:w="2000"/>
+            <w:tcBorders>
+              <w:top w:val="single" w:color="CCCCCC" w:sz="1"/>
+              <w:left w:val="single" w:color="CCCCCC" w:sz="1"/>
+              <w:bottom w:val="single" w:color="CCCCCC" w:sz="1"/>
+              <w:right w:val="single" w:color="CCCCCC" w:sz="1"/>
+            </w:tcBorders>
+            <w:tcMar>
+              <w:top w:type="dxa" w:w="80"/>
+              <w:left w:type="dxa" w:w="120"/>
+              <w:bottom w:type="dxa" w:w="80"/>
+              <w:right w:type="dxa" w:w="120"/>
+            </w:tcMar>
+          </w:tcPr>
+          <w:p>
+            <w:r>
+              <w:t xml:space="preserve">Visible</w:t>
+            </w:r>
+          </w:p>
+        </w:tc>
+        <w:tc>
+          <w:tcPr>
+            <w:tcW w:type="dxa" w:w="2500"/>
+            <w:tcBorders>
+              <w:top w:val="single" w:color="CCCCCC" w:sz="1"/>
+              <w:left w:val="single" w:color="CCCCCC" w:sz="1"/>
+              <w:bottom w:val="single" w:color="CCCCCC" w:sz="1"/>
+              <w:right w:val="single" w:color="CCCCCC" w:sz="1"/>
+            </w:tcBorders>
+            <w:tcMar>
+              <w:top w:type="dxa" w:w="80"/>
+              <w:left w:type="dxa" w:w="120"/>
+              <w:bottom w:type="dxa" w:w="80"/>
+              <w:right w:type="dxa" w:w="120"/>
+            </w:tcMar>
+          </w:tcPr>
+          <w:p>
+            <w:r>
+              <w:t xml:space="preserve">Hidden (Admin only)</w:t>
+            </w:r>
+          </w:p>
+        </w:tc>
+        <w:tc>
+          <w:tcPr>
+            <w:tcW w:type="dxa" w:w="2860"/>
+            <w:tcBorders>
+              <w:top w:val="single" w:color="CCCCCC" w:sz="1"/>
+              <w:left w:val="single" w:color="CCCCCC" w:sz="1"/>
+              <w:bottom w:val="single" w:color="CCCCCC" w:sz="1"/>
+              <w:right w:val="single" w:color="CCCCCC" w:sz="1"/>
+            </w:tcBorders>
+            <w:tcMar>
+              <w:top w:type="dxa" w:w="80"/>
+              <w:left w:type="dxa" w:w="120"/>
+              <w:bottom w:type="dxa" w:w="80"/>
+              <w:right w:type="dxa" w:w="120"/>
+            </w:tcMar>
+          </w:tcPr>
+          <w:p>
+            <w:r>
+              <w:t xml:space="preserve">Profile auto-built from conversation</w:t>
+            </w:r>
+          </w:p>
+        </w:tc>
+      </w:tr>
+    </w:tbl>
+    <w:p>
+      <w:r>
+        <w:t xml:space="preserve"/>
+      </w:r>
+    </w:p>
+    <w:p>
+      <w:r>
+        <w:rPr>
+          <w:i/>
+          <w:iCs/>
+        </w:rPr>
+        <w:t xml:space="preserve">These sections can be accessed via a Settings/Admin page for power users, but should not be visible in the main experience.</w:t>
+      </w:r>
+    </w:p>
+    <w:p>
+      <w:pPr>
+        <w:pStyle w:val="Heading2"/>
+      </w:pPr>
+      <w:r>
+        <w:t xml:space="preserve">13.3 Right Panel: Consolidate to Single Row</w:t>
+      </w:r>
+    </w:p>
+    <w:p>
+      <w:r>
+        <w:rPr>
+          <w:b/>
+          <w:bCs/>
+        </w:rPr>
+        <w:t xml:space="preserve">Problem: </w:t>
+      </w:r>
+      <w:r>
+        <w:t xml:space="preserve">Right panel tabs (Settings, Analytics, Live) are stacked or inconsistently laid out. With only 2-3 tabs, they should be in a single horizontal row.</w:t>
+      </w:r>
+    </w:p>
+    <w:p>
+      <w:r>
+        <w:t xml:space="preserve"/>
+      </w:r>
+    </w:p>
+    <w:p>
+      <w:r>
+        <w:rPr>
+          <w:b/>
+          <w:bCs/>
+        </w:rPr>
+        <w:t xml:space="preserve">Solution: </w:t>
+      </w:r>
+      <w:r>
+        <w:t xml:space="preserve">Display remaining tabs in a clean horizontal row at the top of the right panel.</w:t>
+      </w:r>
+    </w:p>
+    <w:p>
+      <w:r>
+        <w:t xml:space="preserve"/>
+      </w:r>
+    </w:p>
+    <w:tbl>
+      <w:tblPr>
+        <w:tblW w:type="dxa" w:w="9360"/>
+        <w:tblBorders>
+          <w:top w:val="single" w:color="auto" w:sz="4"/>
+          <w:left w:val="single" w:color="auto" w:sz="4"/>
+          <w:bottom w:val="single" w:color="auto" w:sz="4"/>
+          <w:right w:val="single" w:color="auto" w:sz="4"/>
+          <w:insideH w:val="single" w:color="auto" w:sz="4"/>
+          <w:insideV w:val="single" w:color="auto" w:sz="4"/>
+        </w:tblBorders>
+      </w:tblPr>
+      <w:tblGrid>
+        <w:gridCol w:w="2500"/>
+        <w:gridCol w:w="2500"/>
+        <w:gridCol w:w="4360"/>
+      </w:tblGrid>
+      <w:tr>
+        <w:tc>
+          <w:tcPr>
+            <w:tcW w:type="dxa" w:w="2500"/>
+            <w:tcBorders>
+              <w:top w:val="single" w:color="CCCCCC" w:sz="1"/>
+              <w:left w:val="single" w:color="CCCCCC" w:sz="1"/>
+              <w:bottom w:val="single" w:color="CCCCCC" w:sz="1"/>
+              <w:right w:val="single" w:color="CCCCCC" w:sz="1"/>
+            </w:tcBorders>
+            <w:shd w:fill="E8E0F0" w:val="clear"/>
+            <w:tcMar>
+              <w:top w:type="dxa" w:w="80"/>
+              <w:left w:type="dxa" w:w="120"/>
+              <w:bottom w:type="dxa" w:w="80"/>
+              <w:right w:type="dxa" w:w="120"/>
+            </w:tcMar>
+          </w:tcPr>
+          <w:p>
+            <w:r>
+              <w:rPr>
+                <w:b/>
+                <w:bCs/>
+              </w:rPr>
+              <w:t xml:space="preserve">Tab</w:t>
+            </w:r>
+          </w:p>
+        </w:tc>
+        <w:tc>
+          <w:tcPr>
+            <w:tcW w:type="dxa" w:w="2500"/>
+            <w:tcBorders>
+              <w:top w:val="single" w:color="CCCCCC" w:sz="1"/>
+              <w:left w:val="single" w:color="CCCCCC" w:sz="1"/>
+              <w:bottom w:val="single" w:color="CCCCCC" w:sz="1"/>
+              <w:right w:val="single" w:color="CCCCCC" w:sz="1"/>
+            </w:tcBorders>
+            <w:shd w:fill="E8E0F0" w:val="clear"/>
+            <w:tcMar>
+              <w:top w:type="dxa" w:w="80"/>
+              <w:left w:type="dxa" w:w="120"/>
+              <w:bottom w:type="dxa" w:w="80"/>
+              <w:right w:type="dxa" w:w="120"/>
+            </w:tcMar>
+          </w:tcPr>
+          <w:p>
+            <w:r>
+              <w:rPr>
+                <w:b/>
+                <w:bCs/>
+              </w:rPr>
+              <w:t xml:space="preserve">Keep/Remove</w:t>
+            </w:r>
+          </w:p>
+        </w:tc>
+        <w:tc>
+          <w:tcPr>
+            <w:tcW w:type="dxa" w:w="4360"/>
+            <w:tcBorders>
+              <w:top w:val="single" w:color="CCCCCC" w:sz="1"/>
+              <w:left w:val="single" w:color="CCCCCC" w:sz="1"/>
+              <w:bottom w:val="single" w:color="CCCCCC" w:sz="1"/>
+              <w:right w:val="single" w:color="CCCCCC" w:sz="1"/>
+            </w:tcBorders>
+            <w:shd w:fill="E8E0F0" w:val="clear"/>
+            <w:tcMar>
+              <w:top w:type="dxa" w:w="80"/>
+              <w:left w:type="dxa" w:w="120"/>
+              <w:bottom w:type="dxa" w:w="80"/>
+              <w:right w:type="dxa" w:w="120"/>
+            </w:tcMar>
+          </w:tcPr>
+          <w:p>
+            <w:r>
+              <w:rPr>
+                <w:b/>
+                <w:bCs/>
+              </w:rPr>
+              <w:t xml:space="preserve">Purpose</w:t>
+            </w:r>
+          </w:p>
+        </w:tc>
+      </w:tr>
+      <w:tr>
+        <w:tc>
+          <w:tcPr>
+            <w:tcW w:type="dxa" w:w="2500"/>
+            <w:tcBorders>
+              <w:top w:val="single" w:color="CCCCCC" w:sz="1"/>
+              <w:left w:val="single" w:color="CCCCCC" w:sz="1"/>
+              <w:bottom w:val="single" w:color="CCCCCC" w:sz="1"/>
+              <w:right w:val="single" w:color="CCCCCC" w:sz="1"/>
+            </w:tcBorders>
+            <w:tcMar>
+              <w:top w:type="dxa" w:w="80"/>
+              <w:left w:type="dxa" w:w="120"/>
+              <w:bottom w:type="dxa" w:w="80"/>
+              <w:right w:type="dxa" w:w="120"/>
+            </w:tcMar>
+          </w:tcPr>
+          <w:p>
+            <w:r>
+              <w:t xml:space="preserve">Live</w:t>
+            </w:r>
+          </w:p>
+        </w:tc>
+        <w:tc>
+          <w:tcPr>
+            <w:tcW w:type="dxa" w:w="2500"/>
+            <w:tcBorders>
+              <w:top w:val="single" w:color="CCCCCC" w:sz="1"/>
+              <w:left w:val="single" w:color="CCCCCC" w:sz="1"/>
+              <w:bottom w:val="single" w:color="CCCCCC" w:sz="1"/>
+              <w:right w:val="single" w:color="CCCCCC" w:sz="1"/>
+            </w:tcBorders>
+            <w:tcMar>
+              <w:top w:type="dxa" w:w="80"/>
+              <w:left w:type="dxa" w:w="120"/>
+              <w:bottom w:type="dxa" w:w="80"/>
+              <w:right w:type="dxa" w:w="120"/>
+            </w:tcMar>
+          </w:tcPr>
+          <w:p>
+            <w:r>
+              <w:t xml:space="preserve">KEEP</w:t>
+            </w:r>
+          </w:p>
+        </w:tc>
+        <w:tc>
+          <w:tcPr>
+            <w:tcW w:type="dxa" w:w="4360"/>
+            <w:tcBorders>
+              <w:top w:val="single" w:color="CCCCCC" w:sz="1"/>
+              <w:left w:val="single" w:color="CCCCCC" w:sz="1"/>
+              <w:bottom w:val="single" w:color="CCCCCC" w:sz="1"/>
+              <w:right w:val="single" w:color="CCCCCC" w:sz="1"/>
+            </w:tcBorders>
+            <w:tcMar>
+              <w:top w:type="dxa" w:w="80"/>
+              <w:left w:type="dxa" w:w="120"/>
+              <w:bottom w:type="dxa" w:w="80"/>
+              <w:right w:type="dxa" w:w="120"/>
+            </w:tcMar>
+          </w:tcPr>
+          <w:p>
+            <w:r>
+              <w:t xml:space="preserve">Shows mindclone activity and visitor interactions</w:t>
+            </w:r>
+          </w:p>
+        </w:tc>
+      </w:tr>
+      <w:tr>
+        <w:tc>
+          <w:tcPr>
+            <w:tcW w:type="dxa" w:w="2500"/>
+            <w:tcBorders>
+              <w:top w:val="single" w:color="CCCCCC" w:sz="1"/>
+              <w:left w:val="single" w:color="CCCCCC" w:sz="1"/>
+              <w:bottom w:val="single" w:color="CCCCCC" w:sz="1"/>
+              <w:right w:val="single" w:color="CCCCCC" w:sz="1"/>
+            </w:tcBorders>
+            <w:tcMar>
+              <w:top w:type="dxa" w:w="80"/>
+              <w:left w:type="dxa" w:w="120"/>
+              <w:bottom w:type="dxa" w:w="80"/>
+              <w:right w:type="dxa" w:w="120"/>
+            </w:tcMar>
+          </w:tcPr>
+          <w:p>
+            <w:r>
+              <w:t xml:space="preserve">Settings</w:t>
+            </w:r>
+          </w:p>
+        </w:tc>
+        <w:tc>
+          <w:tcPr>
+            <w:tcW w:type="dxa" w:w="2500"/>
+            <w:tcBorders>
+              <w:top w:val="single" w:color="CCCCCC" w:sz="1"/>
+              <w:left w:val="single" w:color="CCCCCC" w:sz="1"/>
+              <w:bottom w:val="single" w:color="CCCCCC" w:sz="1"/>
+              <w:right w:val="single" w:color="CCCCCC" w:sz="1"/>
+            </w:tcBorders>
+            <w:tcMar>
+              <w:top w:type="dxa" w:w="80"/>
+              <w:left w:type="dxa" w:w="120"/>
+              <w:bottom w:type="dxa" w:w="80"/>
+              <w:right w:type="dxa" w:w="120"/>
+            </w:tcMar>
+          </w:tcPr>
+          <w:p>
+            <w:r>
+              <w:t xml:space="preserve">KEEP (minimal)</w:t>
+            </w:r>
+          </w:p>
+        </w:tc>
+        <w:tc>
+          <w:tcPr>
+            <w:tcW w:type="dxa" w:w="4360"/>
+            <w:tcBorders>
+              <w:top w:val="single" w:color="CCCCCC" w:sz="1"/>
+              <w:left w:val="single" w:color="CCCCCC" w:sz="1"/>
+              <w:bottom w:val="single" w:color="CCCCCC" w:sz="1"/>
+              <w:right w:val="single" w:color="CCCCCC" w:sz="1"/>
+            </w:tcBorders>
+            <w:tcMar>
+              <w:top w:type="dxa" w:w="80"/>
+              <w:left w:type="dxa" w:w="120"/>
+              <w:bottom w:type="dxa" w:w="80"/>
+              <w:right w:type="dxa" w:w="120"/>
+            </w:tcMar>
+          </w:tcPr>
+          <w:p>
+            <w:r>
+              <w:t xml:space="preserve">Essential settings only: name, email, contact prefs</w:t>
+            </w:r>
+          </w:p>
+        </w:tc>
+      </w:tr>
+      <w:tr>
+        <w:tc>
+          <w:tcPr>
+            <w:tcW w:type="dxa" w:w="2500"/>
+            <w:tcBorders>
+              <w:top w:val="single" w:color="CCCCCC" w:sz="1"/>
+              <w:left w:val="single" w:color="CCCCCC" w:sz="1"/>
+              <w:bottom w:val="single" w:color="CCCCCC" w:sz="1"/>
+              <w:right w:val="single" w:color="CCCCCC" w:sz="1"/>
+            </w:tcBorders>
+            <w:tcMar>
+              <w:top w:type="dxa" w:w="80"/>
+              <w:left w:type="dxa" w:w="120"/>
+              <w:bottom w:type="dxa" w:w="80"/>
+              <w:right w:type="dxa" w:w="120"/>
+            </w:tcMar>
+          </w:tcPr>
+          <w:p>
+            <w:r>
+              <w:t xml:space="preserve">Analytics</w:t>
+            </w:r>
+          </w:p>
+        </w:tc>
+        <w:tc>
+          <w:tcPr>
+            <w:tcW w:type="dxa" w:w="2500"/>
+            <w:tcBorders>
+              <w:top w:val="single" w:color="CCCCCC" w:sz="1"/>
+              <w:left w:val="single" w:color="CCCCCC" w:sz="1"/>
+              <w:bottom w:val="single" w:color="CCCCCC" w:sz="1"/>
+              <w:right w:val="single" w:color="CCCCCC" w:sz="1"/>
+            </w:tcBorders>
+            <w:tcMar>
+              <w:top w:type="dxa" w:w="80"/>
+              <w:left w:type="dxa" w:w="120"/>
+              <w:bottom w:type="dxa" w:w="80"/>
+              <w:right w:type="dxa" w:w="120"/>
+            </w:tcMar>
+          </w:tcPr>
+          <w:p>
+            <w:r>
+              <w:t xml:space="preserve">KEEP (simplified)</w:t>
+            </w:r>
+          </w:p>
+        </w:tc>
+        <w:tc>
+          <w:tcPr>
+            <w:tcW w:type="dxa" w:w="4360"/>
+            <w:tcBorders>
+              <w:top w:val="single" w:color="CCCCCC" w:sz="1"/>
+              <w:left w:val="single" w:color="CCCCCC" w:sz="1"/>
+              <w:bottom w:val="single" w:color="CCCCCC" w:sz="1"/>
+              <w:right w:val="single" w:color="CCCCCC" w:sz="1"/>
+            </w:tcBorders>
+            <w:tcMar>
+              <w:top w:type="dxa" w:w="80"/>
+              <w:left w:type="dxa" w:w="120"/>
+              <w:bottom w:type="dxa" w:w="80"/>
+              <w:right w:type="dxa" w:w="120"/>
+            </w:tcMar>
+          </w:tcPr>
+          <w:p>
+            <w:r>
+              <w:t xml:space="preserve">Simple metrics: conversations, matches, visitors</w:t>
+            </w:r>
+          </w:p>
+        </w:tc>
+      </w:tr>
+    </w:tbl>
+    <w:p>
+      <w:r>
+        <w:t xml:space="preserve"/>
+      </w:r>
+    </w:p>
+    <w:p>
+      <w:r>
+        <w:rPr>
+          <w:b/>
+          <w:bCs/>
+        </w:rPr>
+        <w:t xml:space="preserve">Layout: </w:t>
+      </w:r>
+      <w:r>
+        <w:t xml:space="preserve">[ Live ] [ Settings ] [ Analytics ] - all in one row, evenly spaced</w:t>
+      </w:r>
+    </w:p>
+    <w:p>
+      <w:pPr>
+        <w:pStyle w:val="Heading2"/>
+      </w:pPr>
+      <w:r>
+        <w:t xml:space="preserve">13.4 Overall UI Philosophy</w:t>
+      </w:r>
+    </w:p>
+    <w:p>
+      <w:pPr>
+        <w:pStyle w:val="ListParagraph"/>
+        <w:numPr>
+          <w:ilvl w:val="0"/>
+          <w:numId w:val="2"/>
+        </w:numPr>
+      </w:pPr>
+      <w:r>
+        <w:rPr>
+          <w:b/>
+          <w:bCs/>
+        </w:rPr>
+        <w:t xml:space="preserve">BEFORE (cluttered):</w:t>
+      </w:r>
+      <w:r>
+        <w:t xml:space="preserve"> Tabs everywhere, forms for everything, separate panels for matching</w:t>
+      </w:r>
+    </w:p>
+    <w:p>
+      <w:pPr>
+        <w:pStyle w:val="ListParagraph"/>
+        <w:numPr>
+          <w:ilvl w:val="0"/>
+          <w:numId w:val="2"/>
+        </w:numPr>
+      </w:pPr>
+      <w:r>
+        <w:rPr>
+          <w:b/>
+          <w:bCs/>
+        </w:rPr>
+        <w:t xml:space="preserve">AFTER (minimal):</w:t>
+      </w:r>
+      <w:r>
+        <w:t xml:space="preserve"> Chat is 80% of screen. Right panel shows activity. Left panel is clean.</w:t>
+      </w:r>
+    </w:p>
+    <w:p>
+      <w:r>
+        <w:t xml:space="preserve"/>
+      </w:r>
+    </w:p>
+    <w:p>
+      <w:r>
+        <w:rPr>
+          <w:i/>
+          <w:iCs/>
+        </w:rPr>
+        <w:t xml:space="preserve">The mindclone is your friend, philosopher, and guide. You don't fill out forms to talk to a friend - you just talk.</w:t>
+      </w:r>
+    </w:p>
+    <w:p>
+      <w:pPr>
+        <w:pStyle w:val="Heading2"/>
+      </w:pPr>
+      <w:r>
+        <w:t xml:space="preserve">13.5 Implementation Steps</w:t>
+      </w:r>
+    </w:p>
+    <w:p>
+      <w:pPr>
+        <w:pStyle w:val="ListParagraph"/>
+        <w:numPr>
+          <w:ilvl w:val="0"/>
+          <w:numId w:val="3"/>
+        </w:numPr>
+      </w:pPr>
+      <w:r>
+        <w:t xml:space="preserve">Hide left panel sections (KB, Q&amp;A, Teachings, About Me) with CSS display:none or remove from DOM</w:t>
+      </w:r>
+    </w:p>
+    <w:p>
+      <w:pPr>
+        <w:pStyle w:val="ListParagraph"/>
+        <w:numPr>
+          <w:ilvl w:val="0"/>
+          <w:numId w:val="3"/>
+        </w:numPr>
+      </w:pPr>
+      <w:r>
+        <w:t xml:space="preserve">Consolidate right panel tabs into single horizontal row</w:t>
+      </w:r>
+    </w:p>
+    <w:p>
+      <w:pPr>
+        <w:pStyle w:val="ListParagraph"/>
+        <w:numPr>
+          <w:ilvl w:val="0"/>
+          <w:numId w:val="3"/>
+        </w:numPr>
+      </w:pPr>
+      <w:r>
+        <w:t xml:space="preserve">Remove any remaining matching-related UI elements</w:t>
+      </w:r>
+    </w:p>
+    <w:p>
+      <w:pPr>
+        <w:pStyle w:val="ListParagraph"/>
+        <w:numPr>
+          <w:ilvl w:val="0"/>
+          <w:numId w:val="3"/>
+        </w:numPr>
+      </w:pPr>
+      <w:r>
+        <w:t xml:space="preserve">Ensure chat area is the dominant visual element</w:t>
+      </w:r>
+    </w:p>
+    <w:p>
+      <w:pPr>
+        <w:pStyle w:val="ListParagraph"/>
+        <w:numPr>
+          <w:ilvl w:val="0"/>
+          <w:numId w:val="3"/>
+        </w:numPr>
+      </w:pPr>
+      <w:r>
+        <w:t xml:space="preserve">Test on mobile: chat should be full-screen, panels accessible via menu</w:t>
       </w:r>
     </w:p>
     <w:p>

</xml_diff>